<commit_message>
Updated section notes for 64 bit architecture
</commit_message>
<xml_diff>
--- a/s01/s01_notes.docx
+++ b/s01/s01_notes.docx
@@ -1201,7 +1201,7 @@
           <w:rFonts w:ascii="Times New Roman" w:cs="Times New Roman" w:eastAsia="Times New Roman" w:hAnsi="Times New Roman"/>
           <w:rtl w:val="0"/>
         </w:rPr>
-        <w:t xml:space="preserve">Open m61.c in the pset1 directory. Discuss the functionality of m61_malloc, m61_free, m61_calloc, m61_realloc. Open m61.h in the pset1 directory. Discuss the interaction between m61_malloc and malloc function calls (ex: calling malloc without M61_DISABLE means malloc calls m61_malloc). What can we add to m61_* implementations to avoid and keep track of these memory bugs? </w:t>
+        <w:t xml:space="preserve">Open m61.c in the pset1 directory. Discuss the functionality of m61_malloc, m61_free, m61_calloc, m61_realloc. Open m61.h in the pset1 directory. Discuss the interaction between m61_malloc and base_malloc function calls (ex: calling base_malloc without M61_DISABLE means base_malloc calls m61_malloc). What can we add to m61_* implementations to avoid and keep track of these memory bugs? </w:t>
       </w:r>
     </w:p>
     <w:p>
@@ -4732,7 +4732,7 @@
                 <w:color w:val="880000"/>
                 <w:rtl w:val="0"/>
               </w:rPr>
-              <w:t xml:space="preserve">// p==0xf4d0</w:t>
+              <w:t xml:space="preserve">// p==0xf4c4</w:t>
             </w:r>
             <w:r>
               <w:rPr>

</xml_diff>